<commit_message>
inititialisation capture mobile et teste mobile
</commit_message>
<xml_diff>
--- a/CAHIER DES CHARGES.docx
+++ b/CAHIER DES CHARGES.docx
@@ -1904,6 +1904,445 @@
         </w:drawing>
       </w:r>
     </w:p>
+    <w:p>
+      <w:pPr>
+        <w:pStyle w:val="Heading1"/>
+      </w:pPr>
+      <w:r>
+        <w:lastRenderedPageBreak/>
+        <w:t>Mobile</w:t>
+      </w:r>
+    </w:p>
+    <w:p>
+      <w:pPr>
+        <w:pStyle w:val="Heading2"/>
+      </w:pPr>
+      <w:proofErr w:type="spellStart"/>
+      <w:r>
+        <w:t>Splash</w:t>
+      </w:r>
+      <w:proofErr w:type="spellEnd"/>
+      <w:r>
+        <w:t xml:space="preserve"> screen</w:t>
+      </w:r>
+    </w:p>
+    <w:tbl>
+      <w:tblPr>
+        <w:tblStyle w:val="TableGrid"/>
+        <w:tblW w:w="0" w:type="auto"/>
+        <w:tblLook w:val="04A0" w:firstRow="1" w:lastRow="0" w:firstColumn="1" w:lastColumn="0" w:noHBand="0" w:noVBand="1"/>
+      </w:tblPr>
+      <w:tblGrid>
+        <w:gridCol w:w="4508"/>
+        <w:gridCol w:w="4508"/>
+      </w:tblGrid>
+      <w:tr>
+        <w:tc>
+          <w:tcPr>
+            <w:tcW w:w="4508" w:type="dxa"/>
+          </w:tcPr>
+          <w:p>
+            <w:pPr>
+              <w:pStyle w:val="Heading2"/>
+            </w:pPr>
+            <w:r>
+              <w:rPr>
+                <w:noProof/>
+              </w:rPr>
+              <w:drawing>
+                <wp:inline distT="0" distB="0" distL="0" distR="0" wp14:anchorId="04FC5ED9" wp14:editId="60CF517E">
+                  <wp:extent cx="1828800" cy="3657600"/>
+                  <wp:effectExtent l="0" t="0" r="0" b="0"/>
+                  <wp:docPr id="7" name="Picture 7"/>
+                  <wp:cNvGraphicFramePr>
+                    <a:graphicFrameLocks xmlns:a="http://schemas.openxmlformats.org/drawingml/2006/main" noChangeAspect="1"/>
+                  </wp:cNvGraphicFramePr>
+                  <a:graphic xmlns:a="http://schemas.openxmlformats.org/drawingml/2006/main">
+                    <a:graphicData uri="http://schemas.openxmlformats.org/drawingml/2006/picture">
+                      <pic:pic xmlns:pic="http://schemas.openxmlformats.org/drawingml/2006/picture">
+                        <pic:nvPicPr>
+                          <pic:cNvPr id="0" name="Picture 1"/>
+                          <pic:cNvPicPr>
+                            <a:picLocks noChangeAspect="1" noChangeArrowheads="1"/>
+                          </pic:cNvPicPr>
+                        </pic:nvPicPr>
+                        <pic:blipFill>
+                          <a:blip r:embed="rId12">
+                            <a:extLst>
+                              <a:ext uri="{28A0092B-C50C-407E-A947-70E740481C1C}">
+                                <a14:useLocalDpi xmlns:a14="http://schemas.microsoft.com/office/drawing/2010/main" val="0"/>
+                              </a:ext>
+                            </a:extLst>
+                          </a:blip>
+                          <a:srcRect/>
+                          <a:stretch>
+                            <a:fillRect/>
+                          </a:stretch>
+                        </pic:blipFill>
+                        <pic:spPr bwMode="auto">
+                          <a:xfrm>
+                            <a:off x="0" y="0"/>
+                            <a:ext cx="1828800" cy="3657600"/>
+                          </a:xfrm>
+                          <a:prstGeom prst="rect">
+                            <a:avLst/>
+                          </a:prstGeom>
+                          <a:noFill/>
+                          <a:ln>
+                            <a:noFill/>
+                          </a:ln>
+                        </pic:spPr>
+                      </pic:pic>
+                    </a:graphicData>
+                  </a:graphic>
+                </wp:inline>
+              </w:drawing>
+            </w:r>
+          </w:p>
+        </w:tc>
+        <w:tc>
+          <w:tcPr>
+            <w:tcW w:w="4508" w:type="dxa"/>
+          </w:tcPr>
+          <w:p/>
+        </w:tc>
+      </w:tr>
+    </w:tbl>
+    <w:p>
+      <w:pPr>
+        <w:pStyle w:val="Heading2"/>
+      </w:pPr>
+      <w:proofErr w:type="spellStart"/>
+      <w:r>
+        <w:t>Multi-lingue</w:t>
+      </w:r>
+      <w:proofErr w:type="spellEnd"/>
+    </w:p>
+    <w:tbl>
+      <w:tblPr>
+        <w:tblStyle w:val="TableGrid"/>
+        <w:tblW w:w="0" w:type="auto"/>
+        <w:tblLook w:val="04A0" w:firstRow="1" w:lastRow="0" w:firstColumn="1" w:lastColumn="0" w:noHBand="0" w:noVBand="1"/>
+      </w:tblPr>
+      <w:tblGrid>
+        <w:gridCol w:w="4508"/>
+        <w:gridCol w:w="4508"/>
+      </w:tblGrid>
+      <w:tr>
+        <w:tc>
+          <w:tcPr>
+            <w:tcW w:w="4508" w:type="dxa"/>
+          </w:tcPr>
+          <w:p>
+            <w:r>
+              <w:rPr>
+                <w:noProof/>
+              </w:rPr>
+              <w:drawing>
+                <wp:inline distT="0" distB="0" distL="0" distR="0" wp14:anchorId="427DEBB9" wp14:editId="73C8E3F5">
+                  <wp:extent cx="1828800" cy="3657600"/>
+                  <wp:effectExtent l="0" t="0" r="0" b="0"/>
+                  <wp:docPr id="8" name="Picture 8"/>
+                  <wp:cNvGraphicFramePr>
+                    <a:graphicFrameLocks xmlns:a="http://schemas.openxmlformats.org/drawingml/2006/main" noChangeAspect="1"/>
+                  </wp:cNvGraphicFramePr>
+                  <a:graphic xmlns:a="http://schemas.openxmlformats.org/drawingml/2006/main">
+                    <a:graphicData uri="http://schemas.openxmlformats.org/drawingml/2006/picture">
+                      <pic:pic xmlns:pic="http://schemas.openxmlformats.org/drawingml/2006/picture">
+                        <pic:nvPicPr>
+                          <pic:cNvPr id="0" name="Picture 3"/>
+                          <pic:cNvPicPr>
+                            <a:picLocks noChangeAspect="1" noChangeArrowheads="1"/>
+                          </pic:cNvPicPr>
+                        </pic:nvPicPr>
+                        <pic:blipFill>
+                          <a:blip r:embed="rId13">
+                            <a:extLst>
+                              <a:ext uri="{28A0092B-C50C-407E-A947-70E740481C1C}">
+                                <a14:useLocalDpi xmlns:a14="http://schemas.microsoft.com/office/drawing/2010/main" val="0"/>
+                              </a:ext>
+                            </a:extLst>
+                          </a:blip>
+                          <a:srcRect/>
+                          <a:stretch>
+                            <a:fillRect/>
+                          </a:stretch>
+                        </pic:blipFill>
+                        <pic:spPr bwMode="auto">
+                          <a:xfrm>
+                            <a:off x="0" y="0"/>
+                            <a:ext cx="1828800" cy="3657600"/>
+                          </a:xfrm>
+                          <a:prstGeom prst="rect">
+                            <a:avLst/>
+                          </a:prstGeom>
+                          <a:noFill/>
+                          <a:ln>
+                            <a:noFill/>
+                          </a:ln>
+                        </pic:spPr>
+                      </pic:pic>
+                    </a:graphicData>
+                  </a:graphic>
+                </wp:inline>
+              </w:drawing>
+            </w:r>
+          </w:p>
+        </w:tc>
+        <w:tc>
+          <w:tcPr>
+            <w:tcW w:w="4508" w:type="dxa"/>
+          </w:tcPr>
+          <w:p/>
+        </w:tc>
+      </w:tr>
+      <w:tr>
+        <w:tc>
+          <w:tcPr>
+            <w:tcW w:w="4508" w:type="dxa"/>
+          </w:tcPr>
+          <w:p>
+            <w:r>
+              <w:rPr>
+                <w:noProof/>
+              </w:rPr>
+              <w:lastRenderedPageBreak/>
+              <w:drawing>
+                <wp:inline distT="0" distB="0" distL="0" distR="0" wp14:anchorId="7CDE2057" wp14:editId="708BB100">
+                  <wp:extent cx="1828800" cy="3657600"/>
+                  <wp:effectExtent l="0" t="0" r="0" b="0"/>
+                  <wp:docPr id="9" name="Picture 9"/>
+                  <wp:cNvGraphicFramePr>
+                    <a:graphicFrameLocks xmlns:a="http://schemas.openxmlformats.org/drawingml/2006/main" noChangeAspect="1"/>
+                  </wp:cNvGraphicFramePr>
+                  <a:graphic xmlns:a="http://schemas.openxmlformats.org/drawingml/2006/main">
+                    <a:graphicData uri="http://schemas.openxmlformats.org/drawingml/2006/picture">
+                      <pic:pic xmlns:pic="http://schemas.openxmlformats.org/drawingml/2006/picture">
+                        <pic:nvPicPr>
+                          <pic:cNvPr id="0" name="Picture 5"/>
+                          <pic:cNvPicPr>
+                            <a:picLocks noChangeAspect="1" noChangeArrowheads="1"/>
+                          </pic:cNvPicPr>
+                        </pic:nvPicPr>
+                        <pic:blipFill>
+                          <a:blip r:embed="rId14">
+                            <a:extLst>
+                              <a:ext uri="{28A0092B-C50C-407E-A947-70E740481C1C}">
+                                <a14:useLocalDpi xmlns:a14="http://schemas.microsoft.com/office/drawing/2010/main" val="0"/>
+                              </a:ext>
+                            </a:extLst>
+                          </a:blip>
+                          <a:srcRect/>
+                          <a:stretch>
+                            <a:fillRect/>
+                          </a:stretch>
+                        </pic:blipFill>
+                        <pic:spPr bwMode="auto">
+                          <a:xfrm>
+                            <a:off x="0" y="0"/>
+                            <a:ext cx="1828800" cy="3657600"/>
+                          </a:xfrm>
+                          <a:prstGeom prst="rect">
+                            <a:avLst/>
+                          </a:prstGeom>
+                          <a:noFill/>
+                          <a:ln>
+                            <a:noFill/>
+                          </a:ln>
+                        </pic:spPr>
+                      </pic:pic>
+                    </a:graphicData>
+                  </a:graphic>
+                </wp:inline>
+              </w:drawing>
+            </w:r>
+          </w:p>
+        </w:tc>
+        <w:tc>
+          <w:tcPr>
+            <w:tcW w:w="4508" w:type="dxa"/>
+          </w:tcPr>
+          <w:p/>
+        </w:tc>
+      </w:tr>
+    </w:tbl>
+    <w:p/>
+    <w:p>
+      <w:pPr>
+        <w:pStyle w:val="Heading2"/>
+      </w:pPr>
+      <w:r>
+        <w:t>Chargement</w:t>
+      </w:r>
+    </w:p>
+    <w:tbl>
+      <w:tblPr>
+        <w:tblStyle w:val="TableGrid"/>
+        <w:tblW w:w="0" w:type="auto"/>
+        <w:tblLook w:val="04A0" w:firstRow="1" w:lastRow="0" w:firstColumn="1" w:lastColumn="0" w:noHBand="0" w:noVBand="1"/>
+      </w:tblPr>
+      <w:tblGrid>
+        <w:gridCol w:w="4508"/>
+        <w:gridCol w:w="4508"/>
+      </w:tblGrid>
+      <w:tr>
+        <w:tc>
+          <w:tcPr>
+            <w:tcW w:w="4508" w:type="dxa"/>
+          </w:tcPr>
+          <w:p>
+            <w:r>
+              <w:rPr>
+                <w:noProof/>
+              </w:rPr>
+              <w:drawing>
+                <wp:inline distT="0" distB="0" distL="0" distR="0" wp14:anchorId="7414C908" wp14:editId="5C713CAE">
+                  <wp:extent cx="1828800" cy="3657600"/>
+                  <wp:effectExtent l="0" t="0" r="0" b="0"/>
+                  <wp:docPr id="10" name="Picture 10"/>
+                  <wp:cNvGraphicFramePr>
+                    <a:graphicFrameLocks xmlns:a="http://schemas.openxmlformats.org/drawingml/2006/main" noChangeAspect="1"/>
+                  </wp:cNvGraphicFramePr>
+                  <a:graphic xmlns:a="http://schemas.openxmlformats.org/drawingml/2006/main">
+                    <a:graphicData uri="http://schemas.openxmlformats.org/drawingml/2006/picture">
+                      <pic:pic xmlns:pic="http://schemas.openxmlformats.org/drawingml/2006/picture">
+                        <pic:nvPicPr>
+                          <pic:cNvPr id="0" name="Picture 7"/>
+                          <pic:cNvPicPr>
+                            <a:picLocks noChangeAspect="1" noChangeArrowheads="1"/>
+                          </pic:cNvPicPr>
+                        </pic:nvPicPr>
+                        <pic:blipFill>
+                          <a:blip r:embed="rId15">
+                            <a:extLst>
+                              <a:ext uri="{28A0092B-C50C-407E-A947-70E740481C1C}">
+                                <a14:useLocalDpi xmlns:a14="http://schemas.microsoft.com/office/drawing/2010/main" val="0"/>
+                              </a:ext>
+                            </a:extLst>
+                          </a:blip>
+                          <a:srcRect/>
+                          <a:stretch>
+                            <a:fillRect/>
+                          </a:stretch>
+                        </pic:blipFill>
+                        <pic:spPr bwMode="auto">
+                          <a:xfrm>
+                            <a:off x="0" y="0"/>
+                            <a:ext cx="1828800" cy="3657600"/>
+                          </a:xfrm>
+                          <a:prstGeom prst="rect">
+                            <a:avLst/>
+                          </a:prstGeom>
+                          <a:noFill/>
+                          <a:ln>
+                            <a:noFill/>
+                          </a:ln>
+                        </pic:spPr>
+                      </pic:pic>
+                    </a:graphicData>
+                  </a:graphic>
+                </wp:inline>
+              </w:drawing>
+            </w:r>
+          </w:p>
+        </w:tc>
+        <w:tc>
+          <w:tcPr>
+            <w:tcW w:w="4508" w:type="dxa"/>
+          </w:tcPr>
+          <w:p/>
+        </w:tc>
+      </w:tr>
+    </w:tbl>
+    <w:p>
+      <w:pPr>
+        <w:pStyle w:val="Heading2"/>
+      </w:pPr>
+      <w:r>
+        <w:lastRenderedPageBreak/>
+        <w:t>Les conditions générales en malgache</w:t>
+      </w:r>
+    </w:p>
+    <w:tbl>
+      <w:tblPr>
+        <w:tblStyle w:val="TableGrid"/>
+        <w:tblW w:w="0" w:type="auto"/>
+        <w:tblLook w:val="04A0" w:firstRow="1" w:lastRow="0" w:firstColumn="1" w:lastColumn="0" w:noHBand="0" w:noVBand="1"/>
+      </w:tblPr>
+      <w:tblGrid>
+        <w:gridCol w:w="4508"/>
+        <w:gridCol w:w="4508"/>
+      </w:tblGrid>
+      <w:tr>
+        <w:tc>
+          <w:tcPr>
+            <w:tcW w:w="4508" w:type="dxa"/>
+          </w:tcPr>
+          <w:p>
+            <w:r>
+              <w:rPr>
+                <w:noProof/>
+              </w:rPr>
+              <w:drawing>
+                <wp:inline distT="0" distB="0" distL="0" distR="0" wp14:anchorId="4E0A6BE3" wp14:editId="7D0A501B">
+                  <wp:extent cx="1828800" cy="3657600"/>
+                  <wp:effectExtent l="0" t="0" r="0" b="0"/>
+                  <wp:docPr id="11" name="Picture 11"/>
+                  <wp:cNvGraphicFramePr>
+                    <a:graphicFrameLocks xmlns:a="http://schemas.openxmlformats.org/drawingml/2006/main" noChangeAspect="1"/>
+                  </wp:cNvGraphicFramePr>
+                  <a:graphic xmlns:a="http://schemas.openxmlformats.org/drawingml/2006/main">
+                    <a:graphicData uri="http://schemas.openxmlformats.org/drawingml/2006/picture">
+                      <pic:pic xmlns:pic="http://schemas.openxmlformats.org/drawingml/2006/picture">
+                        <pic:nvPicPr>
+                          <pic:cNvPr id="0" name="Picture 9"/>
+                          <pic:cNvPicPr>
+                            <a:picLocks noChangeAspect="1" noChangeArrowheads="1"/>
+                          </pic:cNvPicPr>
+                        </pic:nvPicPr>
+                        <pic:blipFill>
+                          <a:blip r:embed="rId16">
+                            <a:extLst>
+                              <a:ext uri="{28A0092B-C50C-407E-A947-70E740481C1C}">
+                                <a14:useLocalDpi xmlns:a14="http://schemas.microsoft.com/office/drawing/2010/main" val="0"/>
+                              </a:ext>
+                            </a:extLst>
+                          </a:blip>
+                          <a:srcRect/>
+                          <a:stretch>
+                            <a:fillRect/>
+                          </a:stretch>
+                        </pic:blipFill>
+                        <pic:spPr bwMode="auto">
+                          <a:xfrm>
+                            <a:off x="0" y="0"/>
+                            <a:ext cx="1828800" cy="3657600"/>
+                          </a:xfrm>
+                          <a:prstGeom prst="rect">
+                            <a:avLst/>
+                          </a:prstGeom>
+                          <a:noFill/>
+                          <a:ln>
+                            <a:noFill/>
+                          </a:ln>
+                        </pic:spPr>
+                      </pic:pic>
+                    </a:graphicData>
+                  </a:graphic>
+                </wp:inline>
+              </w:drawing>
+            </w:r>
+          </w:p>
+        </w:tc>
+        <w:tc>
+          <w:tcPr>
+            <w:tcW w:w="4508" w:type="dxa"/>
+          </w:tcPr>
+          <w:p/>
+        </w:tc>
+      </w:tr>
+    </w:tbl>
+    <w:p/>
     <w:sectPr>
       <w:pgSz w:w="11906" w:h="16838"/>
       <w:pgMar w:top="1440" w:right="1440" w:bottom="1440" w:left="1440" w:header="720" w:footer="720" w:gutter="0"/>
@@ -3033,6 +3472,25 @@
       <w:u w:val="single"/>
     </w:rPr>
   </w:style>
+  <w:style w:type="table" w:styleId="TableGrid">
+    <w:name w:val="Table Grid"/>
+    <w:basedOn w:val="TableNormal"/>
+    <w:uiPriority w:val="39"/>
+    <w:rsid w:val="0019559B"/>
+    <w:pPr>
+      <w:spacing w:after="0" w:line="240" w:lineRule="auto"/>
+    </w:pPr>
+    <w:tblPr>
+      <w:tblBorders>
+        <w:top w:val="single" w:sz="4" w:space="0" w:color="auto"/>
+        <w:left w:val="single" w:sz="4" w:space="0" w:color="auto"/>
+        <w:bottom w:val="single" w:sz="4" w:space="0" w:color="auto"/>
+        <w:right w:val="single" w:sz="4" w:space="0" w:color="auto"/>
+        <w:insideH w:val="single" w:sz="4" w:space="0" w:color="auto"/>
+        <w:insideV w:val="single" w:sz="4" w:space="0" w:color="auto"/>
+      </w:tblBorders>
+    </w:tblPr>
+  </w:style>
 </w:styles>
 </file>
 

</xml_diff>